<commit_message>
Modified some folder structure and started to write the first part of each document.
</commit_message>
<xml_diff>
--- a/doc/Report/Chess Project Report Draft.docx
+++ b/doc/Report/Chess Project Report Draft.docx
@@ -19,448 +19,433 @@
         </w:rPr>
         <w:t>Chess</w:t>
       </w:r>
-    </w:p>
-    <w:p>
-      <w:pPr>
-        <w:rPr>
-          <w:rStyle w:val="Hyperlink"/>
-          <w:rFonts w:asciiTheme="majorHAnsi" w:eastAsiaTheme="majorEastAsia" w:hAnsiTheme="majorHAnsi" w:cstheme="majorBidi"/>
-          <w:color w:val="auto"/>
-          <w:spacing w:val="-10"/>
-          <w:kern w:val="28"/>
-          <w:sz w:val="56"/>
-          <w:szCs w:val="56"/>
-          <w:u w:val="none"/>
-        </w:rPr>
-      </w:pPr>
-      <w:r>
-        <w:rPr>
-          <w:rStyle w:val="Hyperlink"/>
-          <w:color w:val="auto"/>
-          <w:u w:val="none"/>
-        </w:rPr>
-        <w:br w:type="page"/>
-      </w:r>
-    </w:p>
-    <w:p>
-      <w:pPr>
-        <w:pStyle w:val="Heading1"/>
-        <w:rPr>
-          <w:rStyle w:val="Hyperlink"/>
-          <w:color w:val="2F5496" w:themeColor="accent1" w:themeShade="BF"/>
-          <w:u w:val="none"/>
-        </w:rPr>
-      </w:pPr>
-      <w:r>
-        <w:rPr>
-          <w:rStyle w:val="Hyperlink"/>
-          <w:color w:val="2F5496" w:themeColor="accent1" w:themeShade="BF"/>
-          <w:u w:val="none"/>
-        </w:rPr>
-        <w:lastRenderedPageBreak/>
-        <w:t>0. Prelude</w:t>
-      </w:r>
-    </w:p>
-    <w:p>
-      <w:pPr>
-        <w:rPr>
-          <w:rStyle w:val="Hyperlink"/>
-          <w:color w:val="auto"/>
-          <w:u w:val="none"/>
-        </w:rPr>
-      </w:pPr>
-      <w:r>
-        <w:rPr>
-          <w:rStyle w:val="Hyperlink"/>
-          <w:color w:val="auto"/>
-          <w:u w:val="none"/>
-        </w:rPr>
-        <w:t>Abstract</w:t>
-      </w:r>
-      <w:r>
-        <w:rPr>
-          <w:rStyle w:val="Hyperlink"/>
-          <w:color w:val="auto"/>
-          <w:u w:val="none"/>
-        </w:rPr>
-        <w:t>.</w:t>
-      </w:r>
-    </w:p>
-    <w:p>
-      <w:r>
-        <w:rPr>
-          <w:rStyle w:val="Hyperlink"/>
-          <w:color w:val="auto"/>
-          <w:u w:val="none"/>
-        </w:rPr>
-        <w:t>Acknowledgements</w:t>
-      </w:r>
-      <w:r>
-        <w:rPr>
-          <w:rStyle w:val="Hyperlink"/>
-          <w:color w:val="auto"/>
-          <w:u w:val="none"/>
-        </w:rPr>
-        <w:t>.</w:t>
-      </w:r>
-    </w:p>
-    <w:p>
-      <w:pPr>
-        <w:rPr>
-          <w:rStyle w:val="Hyperlink"/>
-          <w:color w:val="auto"/>
-          <w:u w:val="none"/>
-        </w:rPr>
-      </w:pPr>
-      <w:r>
-        <w:rPr>
-          <w:rStyle w:val="Hyperlink"/>
-          <w:color w:val="auto"/>
-          <w:u w:val="none"/>
-        </w:rPr>
-        <w:t>Table of Contents</w:t>
-      </w:r>
-      <w:r>
-        <w:rPr>
-          <w:rStyle w:val="Hyperlink"/>
-          <w:color w:val="auto"/>
-          <w:u w:val="none"/>
-        </w:rPr>
-        <w:t>.</w:t>
-      </w:r>
-    </w:p>
-    <w:p>
-      <w:pPr>
-        <w:rPr>
-          <w:rStyle w:val="Hyperlink"/>
-          <w:color w:val="auto"/>
-          <w:u w:val="none"/>
-        </w:rPr>
-      </w:pPr>
-      <w:r>
-        <w:rPr>
-          <w:rStyle w:val="Hyperlink"/>
-          <w:color w:val="auto"/>
-          <w:u w:val="none"/>
-        </w:rPr>
-        <w:t>Index should be here.</w:t>
-      </w:r>
-    </w:p>
-    <w:p>
-      <w:pPr>
-        <w:pStyle w:val="Heading1"/>
-        <w:rPr>
-          <w:rStyle w:val="Hyperlink"/>
-          <w:color w:val="2F5496" w:themeColor="accent1" w:themeShade="BF"/>
-          <w:u w:val="none"/>
-        </w:rPr>
-      </w:pPr>
-      <w:r>
-        <w:rPr>
-          <w:rStyle w:val="Hyperlink"/>
-          <w:color w:val="2F5496" w:themeColor="accent1" w:themeShade="BF"/>
-          <w:u w:val="none"/>
-        </w:rPr>
-        <w:t xml:space="preserve">1. </w:t>
-      </w:r>
-      <w:r>
-        <w:rPr>
-          <w:rStyle w:val="Hyperlink"/>
-          <w:color w:val="2F5496" w:themeColor="accent1" w:themeShade="BF"/>
-          <w:u w:val="none"/>
-        </w:rPr>
-        <w:t>Introduction</w:t>
-      </w:r>
-    </w:p>
-    <w:p>
-      <w:pPr>
-        <w:rPr>
-          <w:rStyle w:val="Hyperlink"/>
-          <w:color w:val="auto"/>
-          <w:u w:val="none"/>
-        </w:rPr>
-      </w:pPr>
-      <w:r>
-        <w:rPr>
-          <w:rStyle w:val="Hyperlink"/>
-          <w:color w:val="auto"/>
-          <w:u w:val="none"/>
-        </w:rPr>
-        <w:t>Explaining the game and rules.</w:t>
-      </w:r>
-    </w:p>
-    <w:p>
-      <w:pPr>
-        <w:rPr>
-          <w:rStyle w:val="Hyperlink"/>
-          <w:color w:val="auto"/>
-          <w:u w:val="none"/>
-        </w:rPr>
-      </w:pPr>
-      <w:r>
-        <w:rPr>
-          <w:rStyle w:val="Hyperlink"/>
-          <w:color w:val="auto"/>
-          <w:u w:val="none"/>
-        </w:rPr>
-        <w:t>Variations and difficulties.</w:t>
-      </w:r>
-    </w:p>
-    <w:p>
-      <w:pPr>
-        <w:rPr>
-          <w:rStyle w:val="Hyperlink"/>
-          <w:color w:val="auto"/>
-          <w:u w:val="none"/>
-        </w:rPr>
-      </w:pPr>
-      <w:r>
-        <w:rPr>
-          <w:rStyle w:val="Hyperlink"/>
-          <w:color w:val="auto"/>
-          <w:u w:val="none"/>
-        </w:rPr>
-        <w:t>Elements taken into account.</w:t>
-      </w:r>
-    </w:p>
-    <w:p>
-      <w:pPr>
-        <w:rPr>
-          <w:rStyle w:val="Hyperlink"/>
-          <w:color w:val="auto"/>
-          <w:u w:val="none"/>
-        </w:rPr>
-      </w:pPr>
-      <w:r>
-        <w:rPr>
-          <w:rStyle w:val="Hyperlink"/>
-          <w:color w:val="auto"/>
-          <w:u w:val="none"/>
-        </w:rPr>
-        <w:t>Planning/Gantt Chart</w:t>
-      </w:r>
-    </w:p>
-    <w:p>
-      <w:pPr>
-        <w:pStyle w:val="Heading1"/>
-        <w:rPr>
-          <w:rStyle w:val="Hyperlink"/>
-          <w:color w:val="2F5496" w:themeColor="accent1" w:themeShade="BF"/>
-          <w:u w:val="none"/>
-        </w:rPr>
-      </w:pPr>
-      <w:r>
-        <w:rPr>
-          <w:rStyle w:val="Hyperlink"/>
-          <w:color w:val="2F5496" w:themeColor="accent1" w:themeShade="BF"/>
-          <w:u w:val="none"/>
-        </w:rPr>
-        <w:t xml:space="preserve">2. </w:t>
-      </w:r>
-      <w:r>
-        <w:rPr>
-          <w:rStyle w:val="Hyperlink"/>
-          <w:color w:val="2F5496" w:themeColor="accent1" w:themeShade="BF"/>
-          <w:u w:val="none"/>
-        </w:rPr>
-        <w:t xml:space="preserve">Basic </w:t>
-      </w:r>
-      <w:r>
-        <w:rPr>
-          <w:rStyle w:val="Hyperlink"/>
-          <w:color w:val="2F5496" w:themeColor="accent1" w:themeShade="BF"/>
-          <w:u w:val="none"/>
-        </w:rPr>
-        <w:t>Requirements Specification</w:t>
-      </w:r>
-    </w:p>
-    <w:p>
-      <w:pPr>
-        <w:rPr>
-          <w:rStyle w:val="Hyperlink"/>
-          <w:color w:val="auto"/>
-          <w:u w:val="none"/>
-        </w:rPr>
-      </w:pPr>
-      <w:r>
-        <w:rPr>
-          <w:rStyle w:val="Hyperlink"/>
-          <w:color w:val="auto"/>
-          <w:u w:val="none"/>
-        </w:rPr>
-        <w:t>Both</w:t>
-      </w:r>
-      <w:r>
-        <w:rPr>
-          <w:rStyle w:val="Hyperlink"/>
-          <w:color w:val="auto"/>
-          <w:u w:val="none"/>
-        </w:rPr>
-        <w:t xml:space="preserve"> functional </w:t>
-      </w:r>
-      <w:r>
-        <w:rPr>
-          <w:rStyle w:val="Hyperlink"/>
-          <w:color w:val="auto"/>
-          <w:u w:val="none"/>
-        </w:rPr>
-        <w:t xml:space="preserve">and non-functional requirements as well as list of </w:t>
-      </w:r>
-      <w:r>
-        <w:rPr>
-          <w:rStyle w:val="Hyperlink"/>
-          <w:color w:val="auto"/>
-          <w:u w:val="none"/>
-        </w:rPr>
-        <w:t>expected features.</w:t>
-      </w:r>
-    </w:p>
-    <w:p>
-      <w:pPr>
-        <w:pStyle w:val="Heading1"/>
-        <w:rPr>
-          <w:rStyle w:val="Hyperlink"/>
-          <w:color w:val="2F5496" w:themeColor="accent1" w:themeShade="BF"/>
-          <w:u w:val="none"/>
-        </w:rPr>
-      </w:pPr>
-      <w:r>
-        <w:rPr>
-          <w:rStyle w:val="Hyperlink"/>
-          <w:color w:val="2F5496" w:themeColor="accent1" w:themeShade="BF"/>
-          <w:u w:val="none"/>
-        </w:rPr>
-        <w:t>3. Feasibility and choices taken</w:t>
-      </w:r>
-    </w:p>
-    <w:p>
-      <w:pPr>
-        <w:rPr>
-          <w:rStyle w:val="Hyperlink"/>
-          <w:color w:val="auto"/>
-          <w:u w:val="none"/>
-        </w:rPr>
-      </w:pPr>
-      <w:r>
-        <w:rPr>
-          <w:rStyle w:val="Hyperlink"/>
-          <w:color w:val="auto"/>
-          <w:u w:val="none"/>
-        </w:rPr>
-        <w:t>Software choices, study of the time and resources needed, etc.</w:t>
-      </w:r>
-    </w:p>
-    <w:p>
-      <w:pPr>
-        <w:rPr>
-          <w:rStyle w:val="Hyperlink"/>
-          <w:color w:val="auto"/>
-          <w:u w:val="none"/>
-        </w:rPr>
-      </w:pPr>
-      <w:r>
-        <w:rPr>
-          <w:rStyle w:val="Hyperlink"/>
-          <w:color w:val="auto"/>
-          <w:u w:val="none"/>
-        </w:rPr>
-        <w:t>Also,</w:t>
-      </w:r>
-      <w:r>
-        <w:rPr>
-          <w:rStyle w:val="Hyperlink"/>
-          <w:color w:val="auto"/>
-          <w:u w:val="none"/>
-        </w:rPr>
-        <w:t xml:space="preserve"> folder structure and GitHub.</w:t>
-      </w:r>
-    </w:p>
-    <w:p>
-      <w:pPr>
-        <w:pStyle w:val="Heading1"/>
-        <w:rPr>
-          <w:rStyle w:val="Hyperlink"/>
-          <w:color w:val="2F5496" w:themeColor="accent1" w:themeShade="BF"/>
-          <w:u w:val="none"/>
-        </w:rPr>
-      </w:pPr>
-      <w:r>
-        <w:rPr>
-          <w:rStyle w:val="Hyperlink"/>
-          <w:color w:val="2F5496" w:themeColor="accent1" w:themeShade="BF"/>
-          <w:u w:val="none"/>
-        </w:rPr>
-        <w:t xml:space="preserve">4. </w:t>
-      </w:r>
-      <w:r>
-        <w:rPr>
-          <w:rStyle w:val="Hyperlink"/>
-          <w:color w:val="2F5496" w:themeColor="accent1" w:themeShade="BF"/>
-          <w:u w:val="none"/>
-        </w:rPr>
-        <w:t>Design</w:t>
-      </w:r>
-    </w:p>
-    <w:p>
-      <w:pPr>
-        <w:rPr>
-          <w:rStyle w:val="Hyperlink"/>
-          <w:color w:val="auto"/>
-          <w:u w:val="none"/>
-        </w:rPr>
-      </w:pPr>
-      <w:r>
-        <w:rPr>
-          <w:rStyle w:val="Hyperlink"/>
-          <w:color w:val="auto"/>
-          <w:u w:val="none"/>
-        </w:rPr>
-        <w:t xml:space="preserve">Different diagrams and technical </w:t>
-      </w:r>
-      <w:r>
-        <w:rPr>
-          <w:rStyle w:val="Hyperlink"/>
-          <w:color w:val="auto"/>
-          <w:u w:val="none"/>
-        </w:rPr>
-        <w:t>explanations</w:t>
-      </w:r>
-      <w:r>
-        <w:rPr>
-          <w:rStyle w:val="Hyperlink"/>
-          <w:color w:val="auto"/>
-          <w:u w:val="none"/>
-        </w:rPr>
-        <w:t>.</w:t>
-      </w:r>
-    </w:p>
-    <w:p>
-      <w:pPr>
-        <w:pStyle w:val="Heading1"/>
-        <w:rPr>
-          <w:rStyle w:val="Hyperlink"/>
-          <w:color w:val="2F5496" w:themeColor="accent1" w:themeShade="BF"/>
-          <w:u w:val="none"/>
-        </w:rPr>
-      </w:pPr>
-      <w:r>
-        <w:rPr>
-          <w:rStyle w:val="Hyperlink"/>
-          <w:color w:val="2F5496" w:themeColor="accent1" w:themeShade="BF"/>
-          <w:u w:val="none"/>
-        </w:rPr>
-        <w:t xml:space="preserve">5. </w:t>
-      </w:r>
-      <w:r>
-        <w:rPr>
-          <w:rStyle w:val="Hyperlink"/>
-          <w:color w:val="2F5496" w:themeColor="accent1" w:themeShade="BF"/>
-          <w:u w:val="none"/>
-        </w:rPr>
-        <w:t>Components and implementation</w:t>
+      <w:r>
+        <w:rPr>
+          <w:rStyle w:val="Hyperlink"/>
+          <w:color w:val="auto"/>
+          <w:u w:val="none"/>
+        </w:rPr>
+        <w:t xml:space="preserve"> Alpha</w:t>
       </w:r>
       <w:bookmarkStart w:id="0" w:name="_GoBack"/>
       <w:bookmarkEnd w:id="0"/>
+    </w:p>
+    <w:p>
+      <w:pPr>
+        <w:pStyle w:val="Heading1"/>
+        <w:rPr>
+          <w:rStyle w:val="Hyperlink"/>
+          <w:color w:val="2F5496" w:themeColor="accent1" w:themeShade="BF"/>
+          <w:u w:val="none"/>
+        </w:rPr>
+      </w:pPr>
+      <w:r>
+        <w:rPr>
+          <w:rStyle w:val="Hyperlink"/>
+          <w:color w:val="2F5496" w:themeColor="accent1" w:themeShade="BF"/>
+          <w:u w:val="none"/>
+        </w:rPr>
+        <w:t>0. Prelude</w:t>
+      </w:r>
+    </w:p>
+    <w:p>
+      <w:pPr>
+        <w:rPr>
+          <w:rStyle w:val="Hyperlink"/>
+          <w:color w:val="auto"/>
+          <w:u w:val="none"/>
+        </w:rPr>
+      </w:pPr>
+      <w:r>
+        <w:rPr>
+          <w:rStyle w:val="Hyperlink"/>
+          <w:color w:val="auto"/>
+          <w:u w:val="none"/>
+        </w:rPr>
+        <w:t>Abstract</w:t>
+      </w:r>
+      <w:r>
+        <w:rPr>
+          <w:rStyle w:val="Hyperlink"/>
+          <w:color w:val="auto"/>
+          <w:u w:val="none"/>
+        </w:rPr>
+        <w:t>.</w:t>
+      </w:r>
+    </w:p>
+    <w:p>
+      <w:r>
+        <w:rPr>
+          <w:rStyle w:val="Hyperlink"/>
+          <w:color w:val="auto"/>
+          <w:u w:val="none"/>
+        </w:rPr>
+        <w:t>Acknowledgements</w:t>
+      </w:r>
+      <w:r>
+        <w:rPr>
+          <w:rStyle w:val="Hyperlink"/>
+          <w:color w:val="auto"/>
+          <w:u w:val="none"/>
+        </w:rPr>
+        <w:t>.</w:t>
+      </w:r>
+    </w:p>
+    <w:p>
+      <w:pPr>
+        <w:rPr>
+          <w:rStyle w:val="Hyperlink"/>
+          <w:color w:val="auto"/>
+          <w:u w:val="none"/>
+        </w:rPr>
+      </w:pPr>
+      <w:r>
+        <w:rPr>
+          <w:rStyle w:val="Hyperlink"/>
+          <w:color w:val="auto"/>
+          <w:u w:val="none"/>
+        </w:rPr>
+        <w:t>Table of Contents</w:t>
+      </w:r>
+      <w:r>
+        <w:rPr>
+          <w:rStyle w:val="Hyperlink"/>
+          <w:color w:val="auto"/>
+          <w:u w:val="none"/>
+        </w:rPr>
+        <w:t>.</w:t>
+      </w:r>
+    </w:p>
+    <w:p>
+      <w:pPr>
+        <w:rPr>
+          <w:rStyle w:val="Hyperlink"/>
+          <w:color w:val="auto"/>
+          <w:u w:val="none"/>
+        </w:rPr>
+      </w:pPr>
+      <w:r>
+        <w:rPr>
+          <w:rStyle w:val="Hyperlink"/>
+          <w:color w:val="auto"/>
+          <w:u w:val="none"/>
+        </w:rPr>
+        <w:t>Index should be here.</w:t>
+      </w:r>
+    </w:p>
+    <w:p>
+      <w:pPr>
+        <w:pStyle w:val="Heading1"/>
+        <w:rPr>
+          <w:rStyle w:val="Hyperlink"/>
+          <w:color w:val="2F5496" w:themeColor="accent1" w:themeShade="BF"/>
+          <w:u w:val="none"/>
+        </w:rPr>
+      </w:pPr>
+      <w:r>
+        <w:rPr>
+          <w:rStyle w:val="Hyperlink"/>
+          <w:color w:val="2F5496" w:themeColor="accent1" w:themeShade="BF"/>
+          <w:u w:val="none"/>
+        </w:rPr>
+        <w:t xml:space="preserve">1. </w:t>
+      </w:r>
+      <w:r>
+        <w:rPr>
+          <w:rStyle w:val="Hyperlink"/>
+          <w:color w:val="2F5496" w:themeColor="accent1" w:themeShade="BF"/>
+          <w:u w:val="none"/>
+        </w:rPr>
+        <w:t>Introduction</w:t>
+      </w:r>
+    </w:p>
+    <w:p>
+      <w:pPr>
+        <w:rPr>
+          <w:rStyle w:val="Hyperlink"/>
+          <w:color w:val="auto"/>
+          <w:u w:val="none"/>
+        </w:rPr>
+      </w:pPr>
+      <w:r>
+        <w:rPr>
+          <w:rStyle w:val="Hyperlink"/>
+          <w:color w:val="auto"/>
+          <w:u w:val="none"/>
+        </w:rPr>
+        <w:t>Explaining the game and rules.</w:t>
+      </w:r>
+    </w:p>
+    <w:p>
+      <w:pPr>
+        <w:rPr>
+          <w:rStyle w:val="Hyperlink"/>
+          <w:color w:val="auto"/>
+          <w:u w:val="none"/>
+        </w:rPr>
+      </w:pPr>
+      <w:r>
+        <w:rPr>
+          <w:rStyle w:val="Hyperlink"/>
+          <w:color w:val="auto"/>
+          <w:u w:val="none"/>
+        </w:rPr>
+        <w:t>Variations and difficulties.</w:t>
+      </w:r>
+    </w:p>
+    <w:p>
+      <w:pPr>
+        <w:rPr>
+          <w:rStyle w:val="Hyperlink"/>
+          <w:color w:val="auto"/>
+          <w:u w:val="none"/>
+        </w:rPr>
+      </w:pPr>
+      <w:r>
+        <w:rPr>
+          <w:rStyle w:val="Hyperlink"/>
+          <w:color w:val="auto"/>
+          <w:u w:val="none"/>
+        </w:rPr>
+        <w:t>Elements taken into account.</w:t>
+      </w:r>
+    </w:p>
+    <w:p>
+      <w:pPr>
+        <w:rPr>
+          <w:rStyle w:val="Hyperlink"/>
+          <w:color w:val="auto"/>
+          <w:u w:val="none"/>
+        </w:rPr>
+      </w:pPr>
+      <w:r>
+        <w:rPr>
+          <w:rStyle w:val="Hyperlink"/>
+          <w:color w:val="auto"/>
+          <w:u w:val="none"/>
+        </w:rPr>
+        <w:t>Planning/Gantt Chart</w:t>
+      </w:r>
+    </w:p>
+    <w:p>
+      <w:pPr>
+        <w:pStyle w:val="Heading1"/>
+        <w:rPr>
+          <w:rStyle w:val="Hyperlink"/>
+          <w:color w:val="2F5496" w:themeColor="accent1" w:themeShade="BF"/>
+          <w:u w:val="none"/>
+        </w:rPr>
+      </w:pPr>
+      <w:r>
+        <w:rPr>
+          <w:rStyle w:val="Hyperlink"/>
+          <w:color w:val="2F5496" w:themeColor="accent1" w:themeShade="BF"/>
+          <w:u w:val="none"/>
+        </w:rPr>
+        <w:t xml:space="preserve">2. </w:t>
+      </w:r>
+      <w:r>
+        <w:rPr>
+          <w:rStyle w:val="Hyperlink"/>
+          <w:color w:val="2F5496" w:themeColor="accent1" w:themeShade="BF"/>
+          <w:u w:val="none"/>
+        </w:rPr>
+        <w:t xml:space="preserve">Basic </w:t>
+      </w:r>
+      <w:r>
+        <w:rPr>
+          <w:rStyle w:val="Hyperlink"/>
+          <w:color w:val="2F5496" w:themeColor="accent1" w:themeShade="BF"/>
+          <w:u w:val="none"/>
+        </w:rPr>
+        <w:t>Requirements Specification</w:t>
+      </w:r>
+    </w:p>
+    <w:p>
+      <w:pPr>
+        <w:rPr>
+          <w:rStyle w:val="Hyperlink"/>
+          <w:color w:val="auto"/>
+          <w:u w:val="none"/>
+        </w:rPr>
+      </w:pPr>
+      <w:r>
+        <w:rPr>
+          <w:rStyle w:val="Hyperlink"/>
+          <w:color w:val="auto"/>
+          <w:u w:val="none"/>
+        </w:rPr>
+        <w:t>Both</w:t>
+      </w:r>
+      <w:r>
+        <w:rPr>
+          <w:rStyle w:val="Hyperlink"/>
+          <w:color w:val="auto"/>
+          <w:u w:val="none"/>
+        </w:rPr>
+        <w:t xml:space="preserve"> functional </w:t>
+      </w:r>
+      <w:r>
+        <w:rPr>
+          <w:rStyle w:val="Hyperlink"/>
+          <w:color w:val="auto"/>
+          <w:u w:val="none"/>
+        </w:rPr>
+        <w:t xml:space="preserve">and non-functional requirements as well as list of </w:t>
+      </w:r>
+      <w:r>
+        <w:rPr>
+          <w:rStyle w:val="Hyperlink"/>
+          <w:color w:val="auto"/>
+          <w:u w:val="none"/>
+        </w:rPr>
+        <w:t>expected features.</w:t>
+      </w:r>
+    </w:p>
+    <w:p>
+      <w:pPr>
+        <w:pStyle w:val="Heading1"/>
+        <w:rPr>
+          <w:rStyle w:val="Hyperlink"/>
+          <w:color w:val="2F5496" w:themeColor="accent1" w:themeShade="BF"/>
+          <w:u w:val="none"/>
+        </w:rPr>
+      </w:pPr>
+      <w:r>
+        <w:rPr>
+          <w:rStyle w:val="Hyperlink"/>
+          <w:color w:val="2F5496" w:themeColor="accent1" w:themeShade="BF"/>
+          <w:u w:val="none"/>
+        </w:rPr>
+        <w:t>3. Feasibility and choices taken</w:t>
+      </w:r>
+    </w:p>
+    <w:p>
+      <w:pPr>
+        <w:rPr>
+          <w:rStyle w:val="Hyperlink"/>
+          <w:color w:val="auto"/>
+          <w:u w:val="none"/>
+        </w:rPr>
+      </w:pPr>
+      <w:r>
+        <w:rPr>
+          <w:rStyle w:val="Hyperlink"/>
+          <w:color w:val="auto"/>
+          <w:u w:val="none"/>
+        </w:rPr>
+        <w:t>Software choices, study of the time and resources needed, etc.</w:t>
+      </w:r>
+    </w:p>
+    <w:p>
+      <w:pPr>
+        <w:rPr>
+          <w:rStyle w:val="Hyperlink"/>
+          <w:color w:val="auto"/>
+          <w:u w:val="none"/>
+        </w:rPr>
+      </w:pPr>
+      <w:r>
+        <w:rPr>
+          <w:rStyle w:val="Hyperlink"/>
+          <w:color w:val="auto"/>
+          <w:u w:val="none"/>
+        </w:rPr>
+        <w:t>Also,</w:t>
+      </w:r>
+      <w:r>
+        <w:rPr>
+          <w:rStyle w:val="Hyperlink"/>
+          <w:color w:val="auto"/>
+          <w:u w:val="none"/>
+        </w:rPr>
+        <w:t xml:space="preserve"> folder structure and GitHub.</w:t>
+      </w:r>
+    </w:p>
+    <w:p>
+      <w:pPr>
+        <w:pStyle w:val="Heading1"/>
+        <w:rPr>
+          <w:rStyle w:val="Hyperlink"/>
+          <w:color w:val="2F5496" w:themeColor="accent1" w:themeShade="BF"/>
+          <w:u w:val="none"/>
+        </w:rPr>
+      </w:pPr>
+      <w:r>
+        <w:rPr>
+          <w:rStyle w:val="Hyperlink"/>
+          <w:color w:val="2F5496" w:themeColor="accent1" w:themeShade="BF"/>
+          <w:u w:val="none"/>
+        </w:rPr>
+        <w:t xml:space="preserve">4. </w:t>
+      </w:r>
+      <w:r>
+        <w:rPr>
+          <w:rStyle w:val="Hyperlink"/>
+          <w:color w:val="2F5496" w:themeColor="accent1" w:themeShade="BF"/>
+          <w:u w:val="none"/>
+        </w:rPr>
+        <w:t>Design</w:t>
+      </w:r>
+    </w:p>
+    <w:p>
+      <w:pPr>
+        <w:rPr>
+          <w:rStyle w:val="Hyperlink"/>
+          <w:color w:val="auto"/>
+          <w:u w:val="none"/>
+        </w:rPr>
+      </w:pPr>
+      <w:r>
+        <w:rPr>
+          <w:rStyle w:val="Hyperlink"/>
+          <w:color w:val="auto"/>
+          <w:u w:val="none"/>
+        </w:rPr>
+        <w:t xml:space="preserve">Different diagrams and technical </w:t>
+      </w:r>
+      <w:r>
+        <w:rPr>
+          <w:rStyle w:val="Hyperlink"/>
+          <w:color w:val="auto"/>
+          <w:u w:val="none"/>
+        </w:rPr>
+        <w:t>explanations</w:t>
+      </w:r>
+      <w:r>
+        <w:rPr>
+          <w:rStyle w:val="Hyperlink"/>
+          <w:color w:val="auto"/>
+          <w:u w:val="none"/>
+        </w:rPr>
+        <w:t>.</w:t>
+      </w:r>
+    </w:p>
+    <w:p>
+      <w:pPr>
+        <w:pStyle w:val="Heading1"/>
+        <w:rPr>
+          <w:rStyle w:val="Hyperlink"/>
+          <w:color w:val="2F5496" w:themeColor="accent1" w:themeShade="BF"/>
+          <w:u w:val="none"/>
+        </w:rPr>
+      </w:pPr>
+      <w:r>
+        <w:rPr>
+          <w:rStyle w:val="Hyperlink"/>
+          <w:color w:val="2F5496" w:themeColor="accent1" w:themeShade="BF"/>
+          <w:u w:val="none"/>
+        </w:rPr>
+        <w:t xml:space="preserve">5. </w:t>
+      </w:r>
+      <w:r>
+        <w:rPr>
+          <w:rStyle w:val="Hyperlink"/>
+          <w:color w:val="2F5496" w:themeColor="accent1" w:themeShade="BF"/>
+          <w:u w:val="none"/>
+        </w:rPr>
+        <w:t>Components and implementation</w:t>
+      </w:r>
     </w:p>
     <w:p>
       <w:pPr>
@@ -1975,7 +1960,7 @@
 </file>
 
 <file path=customXml/itemProps1.xml><?xml version="1.0" encoding="utf-8"?>
-<ds:datastoreItem xmlns:ds="http://schemas.openxmlformats.org/officeDocument/2006/customXml" ds:itemID="{12E22994-C5C6-2944-9BAB-78463CC096C8}">
+<ds:datastoreItem xmlns:ds="http://schemas.openxmlformats.org/officeDocument/2006/customXml" ds:itemID="{75AA9D4A-0E1F-064C-B6AD-BD42C364C285}">
   <ds:schemaRefs>
     <ds:schemaRef ds:uri="http://schemas.openxmlformats.org/officeDocument/2006/bibliography"/>
   </ds:schemaRefs>

</xml_diff>